<commit_message>
Added old figures to appendix, reconciled fig references in MS
</commit_message>
<xml_diff>
--- a/Manuscripts/Revision 4/GH Trophic Project 2021 Appendix v4.docx
+++ b/Manuscripts/Revision 4/GH Trophic Project 2021 Appendix v4.docx
@@ -90,8 +90,27 @@
           <w:sz w:val="24"/>
           <w:szCs w:val="24"/>
         </w:rPr>
-        <w:t xml:space="preserve">of arthropods collected. Insect herbivore families selected included: All families of Lepidoptera collected (primarily Geometridae and the superfamily </w:t>
-      </w:r>
+        <w:t xml:space="preserve">of arthropods collected. Insect herbivore families selected included: All families of Lepidoptera collected (primarily </w:t>
+      </w:r>
+      <w:proofErr w:type="spellStart"/>
+      <w:r>
+        <w:rPr>
+          <w:rFonts w:ascii="Times New Roman" w:hAnsi="Times New Roman" w:cs="Times New Roman"/>
+          <w:sz w:val="24"/>
+          <w:szCs w:val="24"/>
+        </w:rPr>
+        <w:t>Geometridae</w:t>
+      </w:r>
+      <w:proofErr w:type="spellEnd"/>
+      <w:r>
+        <w:rPr>
+          <w:rFonts w:ascii="Times New Roman" w:hAnsi="Times New Roman" w:cs="Times New Roman"/>
+          <w:sz w:val="24"/>
+          <w:szCs w:val="24"/>
+        </w:rPr>
+        <w:t xml:space="preserve"> and the superfamily </w:t>
+      </w:r>
+      <w:proofErr w:type="spellStart"/>
       <w:r>
         <w:rPr>
           <w:rFonts w:ascii="Times New Roman" w:hAnsi="Times New Roman" w:cs="Times New Roman"/>
@@ -100,13 +119,50 @@
         </w:rPr>
         <w:t>Noctuoidea</w:t>
       </w:r>
-      <w:r>
-        <w:rPr>
-          <w:rFonts w:ascii="Times New Roman" w:hAnsi="Times New Roman" w:cs="Times New Roman"/>
-          <w:sz w:val="24"/>
-          <w:szCs w:val="24"/>
-        </w:rPr>
-        <w:t xml:space="preserve">), Hemipteran families including Tingidae, Miridae, Coreidae, </w:t>
+      <w:proofErr w:type="spellEnd"/>
+      <w:r>
+        <w:rPr>
+          <w:rFonts w:ascii="Times New Roman" w:hAnsi="Times New Roman" w:cs="Times New Roman"/>
+          <w:sz w:val="24"/>
+          <w:szCs w:val="24"/>
+        </w:rPr>
+        <w:t xml:space="preserve">), Hemipteran families including </w:t>
+      </w:r>
+      <w:proofErr w:type="spellStart"/>
+      <w:r>
+        <w:rPr>
+          <w:rFonts w:ascii="Times New Roman" w:hAnsi="Times New Roman" w:cs="Times New Roman"/>
+          <w:sz w:val="24"/>
+          <w:szCs w:val="24"/>
+        </w:rPr>
+        <w:t>Tingidae</w:t>
+      </w:r>
+      <w:proofErr w:type="spellEnd"/>
+      <w:r>
+        <w:rPr>
+          <w:rFonts w:ascii="Times New Roman" w:hAnsi="Times New Roman" w:cs="Times New Roman"/>
+          <w:sz w:val="24"/>
+          <w:szCs w:val="24"/>
+        </w:rPr>
+        <w:t xml:space="preserve">, </w:t>
+      </w:r>
+      <w:proofErr w:type="spellStart"/>
+      <w:r>
+        <w:rPr>
+          <w:rFonts w:ascii="Times New Roman" w:hAnsi="Times New Roman" w:cs="Times New Roman"/>
+          <w:sz w:val="24"/>
+          <w:szCs w:val="24"/>
+        </w:rPr>
+        <w:t>Miridae</w:t>
+      </w:r>
+      <w:proofErr w:type="spellEnd"/>
+      <w:r>
+        <w:rPr>
+          <w:rFonts w:ascii="Times New Roman" w:hAnsi="Times New Roman" w:cs="Times New Roman"/>
+          <w:sz w:val="24"/>
+          <w:szCs w:val="24"/>
+        </w:rPr>
+        <w:t xml:space="preserve">, Coreidae, </w:t>
       </w:r>
       <w:r>
         <w:rPr>
@@ -116,6 +172,7 @@
         </w:rPr>
         <w:t xml:space="preserve">Pentatomidae, </w:t>
       </w:r>
+      <w:proofErr w:type="spellStart"/>
       <w:r>
         <w:rPr>
           <w:rFonts w:ascii="Times New Roman" w:hAnsi="Times New Roman" w:cs="Times New Roman"/>
@@ -124,21 +181,130 @@
         </w:rPr>
         <w:t>Acanthosomatidae</w:t>
       </w:r>
-      <w:r>
-        <w:rPr>
-          <w:rFonts w:ascii="Times New Roman" w:hAnsi="Times New Roman" w:cs="Times New Roman"/>
-          <w:sz w:val="24"/>
-          <w:szCs w:val="24"/>
-        </w:rPr>
-        <w:t>, and Thyreocoridae.</w:t>
-      </w:r>
-      <w:r>
-        <w:rPr>
-          <w:rFonts w:ascii="Times New Roman" w:hAnsi="Times New Roman" w:cs="Times New Roman"/>
-          <w:sz w:val="24"/>
-          <w:szCs w:val="24"/>
-        </w:rPr>
-        <w:t xml:space="preserve"> We included sawfly families Cimbicidae and Tenthrediniadae. The only beetle families selected were those likely to feed on foliage as adults or larvae, including Brentidae, Chrysomelidae, Cleridae, Curculinidae (only the </w:t>
+      <w:proofErr w:type="spellEnd"/>
+      <w:r>
+        <w:rPr>
+          <w:rFonts w:ascii="Times New Roman" w:hAnsi="Times New Roman" w:cs="Times New Roman"/>
+          <w:sz w:val="24"/>
+          <w:szCs w:val="24"/>
+        </w:rPr>
+        <w:t xml:space="preserve">, and </w:t>
+      </w:r>
+      <w:proofErr w:type="spellStart"/>
+      <w:r>
+        <w:rPr>
+          <w:rFonts w:ascii="Times New Roman" w:hAnsi="Times New Roman" w:cs="Times New Roman"/>
+          <w:sz w:val="24"/>
+          <w:szCs w:val="24"/>
+        </w:rPr>
+        <w:t>Thyreocoridae</w:t>
+      </w:r>
+      <w:proofErr w:type="spellEnd"/>
+      <w:r>
+        <w:rPr>
+          <w:rFonts w:ascii="Times New Roman" w:hAnsi="Times New Roman" w:cs="Times New Roman"/>
+          <w:sz w:val="24"/>
+          <w:szCs w:val="24"/>
+        </w:rPr>
+        <w:t>.</w:t>
+      </w:r>
+      <w:r>
+        <w:rPr>
+          <w:rFonts w:ascii="Times New Roman" w:hAnsi="Times New Roman" w:cs="Times New Roman"/>
+          <w:sz w:val="24"/>
+          <w:szCs w:val="24"/>
+        </w:rPr>
+        <w:t xml:space="preserve"> We included sawfly families </w:t>
+      </w:r>
+      <w:proofErr w:type="spellStart"/>
+      <w:r>
+        <w:rPr>
+          <w:rFonts w:ascii="Times New Roman" w:hAnsi="Times New Roman" w:cs="Times New Roman"/>
+          <w:sz w:val="24"/>
+          <w:szCs w:val="24"/>
+        </w:rPr>
+        <w:t>Cimbicidae</w:t>
+      </w:r>
+      <w:proofErr w:type="spellEnd"/>
+      <w:r>
+        <w:rPr>
+          <w:rFonts w:ascii="Times New Roman" w:hAnsi="Times New Roman" w:cs="Times New Roman"/>
+          <w:sz w:val="24"/>
+          <w:szCs w:val="24"/>
+        </w:rPr>
+        <w:t xml:space="preserve"> and </w:t>
+      </w:r>
+      <w:proofErr w:type="spellStart"/>
+      <w:r>
+        <w:rPr>
+          <w:rFonts w:ascii="Times New Roman" w:hAnsi="Times New Roman" w:cs="Times New Roman"/>
+          <w:sz w:val="24"/>
+          <w:szCs w:val="24"/>
+        </w:rPr>
+        <w:t>Tenthrediniadae</w:t>
+      </w:r>
+      <w:proofErr w:type="spellEnd"/>
+      <w:r>
+        <w:rPr>
+          <w:rFonts w:ascii="Times New Roman" w:hAnsi="Times New Roman" w:cs="Times New Roman"/>
+          <w:sz w:val="24"/>
+          <w:szCs w:val="24"/>
+        </w:rPr>
+        <w:t xml:space="preserve">. The only beetle families selected were those likely to feed on foliage as adults or larvae, including Brentidae, </w:t>
+      </w:r>
+      <w:proofErr w:type="spellStart"/>
+      <w:r>
+        <w:rPr>
+          <w:rFonts w:ascii="Times New Roman" w:hAnsi="Times New Roman" w:cs="Times New Roman"/>
+          <w:sz w:val="24"/>
+          <w:szCs w:val="24"/>
+        </w:rPr>
+        <w:t>Chrysomelidae</w:t>
+      </w:r>
+      <w:proofErr w:type="spellEnd"/>
+      <w:r>
+        <w:rPr>
+          <w:rFonts w:ascii="Times New Roman" w:hAnsi="Times New Roman" w:cs="Times New Roman"/>
+          <w:sz w:val="24"/>
+          <w:szCs w:val="24"/>
+        </w:rPr>
+        <w:t xml:space="preserve">, </w:t>
+      </w:r>
+      <w:proofErr w:type="spellStart"/>
+      <w:r>
+        <w:rPr>
+          <w:rFonts w:ascii="Times New Roman" w:hAnsi="Times New Roman" w:cs="Times New Roman"/>
+          <w:sz w:val="24"/>
+          <w:szCs w:val="24"/>
+        </w:rPr>
+        <w:t>Cleridae</w:t>
+      </w:r>
+      <w:proofErr w:type="spellEnd"/>
+      <w:r>
+        <w:rPr>
+          <w:rFonts w:ascii="Times New Roman" w:hAnsi="Times New Roman" w:cs="Times New Roman"/>
+          <w:sz w:val="24"/>
+          <w:szCs w:val="24"/>
+        </w:rPr>
+        <w:t xml:space="preserve">, </w:t>
+      </w:r>
+      <w:proofErr w:type="spellStart"/>
+      <w:r>
+        <w:rPr>
+          <w:rFonts w:ascii="Times New Roman" w:hAnsi="Times New Roman" w:cs="Times New Roman"/>
+          <w:sz w:val="24"/>
+          <w:szCs w:val="24"/>
+        </w:rPr>
+        <w:t>Curculinidae</w:t>
+      </w:r>
+      <w:proofErr w:type="spellEnd"/>
+      <w:r>
+        <w:rPr>
+          <w:rFonts w:ascii="Times New Roman" w:hAnsi="Times New Roman" w:cs="Times New Roman"/>
+          <w:sz w:val="24"/>
+          <w:szCs w:val="24"/>
+        </w:rPr>
+        <w:t xml:space="preserve"> (only the </w:t>
       </w:r>
       <w:r>
         <w:rPr>
@@ -154,8 +320,36 @@
           <w:sz w:val="24"/>
           <w:szCs w:val="24"/>
         </w:rPr>
-        <w:t xml:space="preserve"> Entiminae) and Melolonthinae</w:t>
-      </w:r>
+        <w:t xml:space="preserve"> </w:t>
+      </w:r>
+      <w:proofErr w:type="spellStart"/>
+      <w:r>
+        <w:rPr>
+          <w:rFonts w:ascii="Times New Roman" w:hAnsi="Times New Roman" w:cs="Times New Roman"/>
+          <w:sz w:val="24"/>
+          <w:szCs w:val="24"/>
+        </w:rPr>
+        <w:t>Entiminae</w:t>
+      </w:r>
+      <w:proofErr w:type="spellEnd"/>
+      <w:r>
+        <w:rPr>
+          <w:rFonts w:ascii="Times New Roman" w:hAnsi="Times New Roman" w:cs="Times New Roman"/>
+          <w:sz w:val="24"/>
+          <w:szCs w:val="24"/>
+        </w:rPr>
+        <w:t xml:space="preserve">) and </w:t>
+      </w:r>
+      <w:proofErr w:type="spellStart"/>
+      <w:r>
+        <w:rPr>
+          <w:rFonts w:ascii="Times New Roman" w:hAnsi="Times New Roman" w:cs="Times New Roman"/>
+          <w:sz w:val="24"/>
+          <w:szCs w:val="24"/>
+        </w:rPr>
+        <w:t>Melolonthinae</w:t>
+      </w:r>
+      <w:proofErr w:type="spellEnd"/>
       <w:r>
         <w:rPr>
           <w:rFonts w:ascii="Times New Roman" w:hAnsi="Times New Roman" w:cs="Times New Roman"/>
@@ -687,6 +881,1283 @@
           <w:szCs w:val="24"/>
         </w:rPr>
       </w:pPr>
+      <w:r>
+        <w:rPr>
+          <w:rFonts w:ascii="Times New Roman" w:hAnsi="Times New Roman" w:cs="Times New Roman"/>
+          <w:sz w:val="24"/>
+          <w:szCs w:val="24"/>
+        </w:rPr>
+        <w:br w:type="page"/>
+      </w:r>
+    </w:p>
+    <w:p>
+      <w:pPr>
+        <w:rPr>
+          <w:rFonts w:ascii="Times New Roman" w:hAnsi="Times New Roman" w:cs="Times New Roman"/>
+          <w:sz w:val="24"/>
+          <w:szCs w:val="24"/>
+        </w:rPr>
+      </w:pPr>
+      <w:r>
+        <w:rPr>
+          <w:rFonts w:ascii="Times New Roman" w:hAnsi="Times New Roman" w:cs="Times New Roman"/>
+          <w:sz w:val="24"/>
+          <w:szCs w:val="24"/>
+        </w:rPr>
+        <w:lastRenderedPageBreak/>
+        <w:t>Appendix S</w:t>
+      </w:r>
+      <w:r>
+        <w:rPr>
+          <w:rFonts w:ascii="Times New Roman" w:hAnsi="Times New Roman" w:cs="Times New Roman"/>
+          <w:sz w:val="24"/>
+          <w:szCs w:val="24"/>
+        </w:rPr>
+        <w:t>2</w:t>
+      </w:r>
+      <w:r>
+        <w:rPr>
+          <w:rFonts w:ascii="Times New Roman" w:hAnsi="Times New Roman" w:cs="Times New Roman"/>
+          <w:sz w:val="24"/>
+          <w:szCs w:val="24"/>
+        </w:rPr>
+        <w:t xml:space="preserve">: </w:t>
+      </w:r>
+      <w:r>
+        <w:rPr>
+          <w:rFonts w:ascii="Times New Roman" w:hAnsi="Times New Roman" w:cs="Times New Roman"/>
+          <w:sz w:val="24"/>
+          <w:szCs w:val="24"/>
+        </w:rPr>
+        <w:t>Supporting analyses</w:t>
+      </w:r>
+    </w:p>
+    <w:p>
+      <w:pPr>
+        <w:rPr>
+          <w:rFonts w:ascii="Times New Roman" w:hAnsi="Times New Roman" w:cs="Times New Roman"/>
+          <w:sz w:val="24"/>
+          <w:szCs w:val="24"/>
+        </w:rPr>
+      </w:pPr>
+      <w:r>
+        <w:rPr>
+          <w:rFonts w:ascii="Times New Roman" w:hAnsi="Times New Roman" w:cs="Times New Roman"/>
+          <w:sz w:val="24"/>
+          <w:szCs w:val="24"/>
+        </w:rPr>
+        <w:t xml:space="preserve">In support of our results, we also tested for differences among all plant species (Fig. S4, S5, S7, S8), and for the effects of bird-bag exclusion on arthropod abundance (Fig. S6). Abbreviations are as follows: </w:t>
+      </w:r>
+      <w:r>
+        <w:rPr>
+          <w:rFonts w:ascii="Times New Roman" w:hAnsi="Times New Roman" w:cs="Times New Roman"/>
+          <w:sz w:val="24"/>
+          <w:szCs w:val="24"/>
+        </w:rPr>
+        <w:t xml:space="preserve">BE is American beech (Fagus </w:t>
+      </w:r>
+      <w:proofErr w:type="spellStart"/>
+      <w:r>
+        <w:rPr>
+          <w:rFonts w:ascii="Times New Roman" w:hAnsi="Times New Roman" w:cs="Times New Roman"/>
+          <w:sz w:val="24"/>
+          <w:szCs w:val="24"/>
+        </w:rPr>
+        <w:t>grandifolia</w:t>
+      </w:r>
+      <w:proofErr w:type="spellEnd"/>
+      <w:r>
+        <w:rPr>
+          <w:rFonts w:ascii="Times New Roman" w:hAnsi="Times New Roman" w:cs="Times New Roman"/>
+          <w:sz w:val="24"/>
+          <w:szCs w:val="24"/>
+        </w:rPr>
+        <w:t xml:space="preserve">), MW is </w:t>
+      </w:r>
+      <w:proofErr w:type="spellStart"/>
+      <w:r>
+        <w:rPr>
+          <w:rFonts w:ascii="Times New Roman" w:hAnsi="Times New Roman" w:cs="Times New Roman"/>
+          <w:sz w:val="24"/>
+          <w:szCs w:val="24"/>
+        </w:rPr>
+        <w:t>musclewood</w:t>
+      </w:r>
+      <w:proofErr w:type="spellEnd"/>
+      <w:r>
+        <w:rPr>
+          <w:rFonts w:ascii="Times New Roman" w:hAnsi="Times New Roman" w:cs="Times New Roman"/>
+          <w:sz w:val="24"/>
+          <w:szCs w:val="24"/>
+        </w:rPr>
+        <w:t xml:space="preserve"> (</w:t>
+      </w:r>
+      <w:r>
+        <w:rPr>
+          <w:rFonts w:ascii="Times New Roman" w:hAnsi="Times New Roman" w:cs="Times New Roman"/>
+          <w:i/>
+          <w:iCs/>
+          <w:sz w:val="24"/>
+          <w:szCs w:val="24"/>
+        </w:rPr>
+        <w:t xml:space="preserve">Carpinus </w:t>
+      </w:r>
+      <w:proofErr w:type="spellStart"/>
+      <w:r>
+        <w:rPr>
+          <w:rFonts w:ascii="Times New Roman" w:hAnsi="Times New Roman" w:cs="Times New Roman"/>
+          <w:i/>
+          <w:iCs/>
+          <w:sz w:val="24"/>
+          <w:szCs w:val="24"/>
+        </w:rPr>
+        <w:t>caroliniana</w:t>
+      </w:r>
+      <w:proofErr w:type="spellEnd"/>
+      <w:r>
+        <w:rPr>
+          <w:rFonts w:ascii="Times New Roman" w:hAnsi="Times New Roman" w:cs="Times New Roman"/>
+          <w:i/>
+          <w:iCs/>
+          <w:sz w:val="24"/>
+          <w:szCs w:val="24"/>
+        </w:rPr>
+        <w:t>)</w:t>
+      </w:r>
+      <w:r>
+        <w:rPr>
+          <w:rFonts w:ascii="Times New Roman" w:hAnsi="Times New Roman" w:cs="Times New Roman"/>
+          <w:sz w:val="24"/>
+          <w:szCs w:val="24"/>
+        </w:rPr>
+        <w:t>, SH is shadbush (</w:t>
+      </w:r>
+      <w:r>
+        <w:rPr>
+          <w:rFonts w:ascii="Times New Roman" w:hAnsi="Times New Roman" w:cs="Times New Roman"/>
+          <w:i/>
+          <w:iCs/>
+          <w:sz w:val="24"/>
+          <w:szCs w:val="24"/>
+        </w:rPr>
+        <w:t xml:space="preserve">Amelanchier </w:t>
+      </w:r>
+      <w:r>
+        <w:rPr>
+          <w:rFonts w:ascii="Times New Roman" w:hAnsi="Times New Roman" w:cs="Times New Roman"/>
+          <w:i/>
+          <w:iCs/>
+          <w:sz w:val="24"/>
+          <w:szCs w:val="24"/>
+        </w:rPr>
+        <w:t>canadensis</w:t>
+      </w:r>
+      <w:r>
+        <w:rPr>
+          <w:rFonts w:ascii="Times New Roman" w:hAnsi="Times New Roman" w:cs="Times New Roman"/>
+          <w:sz w:val="24"/>
+          <w:szCs w:val="24"/>
+        </w:rPr>
+        <w:t>), SM is striped maple (</w:t>
+      </w:r>
+      <w:r>
+        <w:rPr>
+          <w:rFonts w:ascii="Times New Roman" w:hAnsi="Times New Roman" w:cs="Times New Roman"/>
+          <w:i/>
+          <w:iCs/>
+          <w:sz w:val="24"/>
+          <w:szCs w:val="24"/>
+        </w:rPr>
+        <w:t xml:space="preserve">Acer </w:t>
+      </w:r>
+      <w:proofErr w:type="spellStart"/>
+      <w:r>
+        <w:rPr>
+          <w:rFonts w:ascii="Times New Roman" w:hAnsi="Times New Roman" w:cs="Times New Roman"/>
+          <w:i/>
+          <w:iCs/>
+          <w:sz w:val="24"/>
+          <w:szCs w:val="24"/>
+        </w:rPr>
+        <w:t>pennsylvanicum</w:t>
+      </w:r>
+      <w:proofErr w:type="spellEnd"/>
+      <w:r>
+        <w:rPr>
+          <w:rFonts w:ascii="Times New Roman" w:hAnsi="Times New Roman" w:cs="Times New Roman"/>
+          <w:sz w:val="24"/>
+          <w:szCs w:val="24"/>
+        </w:rPr>
+        <w:t>), SB is sweet birch (</w:t>
+      </w:r>
+      <w:r>
+        <w:rPr>
+          <w:rFonts w:ascii="Times New Roman" w:hAnsi="Times New Roman" w:cs="Times New Roman"/>
+          <w:i/>
+          <w:iCs/>
+          <w:sz w:val="24"/>
+          <w:szCs w:val="24"/>
+        </w:rPr>
+        <w:t xml:space="preserve">Betula </w:t>
+      </w:r>
+      <w:proofErr w:type="spellStart"/>
+      <w:r>
+        <w:rPr>
+          <w:rFonts w:ascii="Times New Roman" w:hAnsi="Times New Roman" w:cs="Times New Roman"/>
+          <w:i/>
+          <w:iCs/>
+          <w:sz w:val="24"/>
+          <w:szCs w:val="24"/>
+        </w:rPr>
+        <w:t>lenta</w:t>
+      </w:r>
+      <w:proofErr w:type="spellEnd"/>
+      <w:r>
+        <w:rPr>
+          <w:rFonts w:ascii="Times New Roman" w:hAnsi="Times New Roman" w:cs="Times New Roman"/>
+          <w:sz w:val="24"/>
+          <w:szCs w:val="24"/>
+        </w:rPr>
+        <w:t>), WH is witch-hazel (</w:t>
+      </w:r>
+      <w:r>
+        <w:rPr>
+          <w:rFonts w:ascii="Times New Roman" w:hAnsi="Times New Roman" w:cs="Times New Roman"/>
+          <w:i/>
+          <w:iCs/>
+          <w:sz w:val="24"/>
+          <w:szCs w:val="24"/>
+        </w:rPr>
+        <w:t>Hamamelis virginiana</w:t>
+      </w:r>
+      <w:r>
+        <w:rPr>
+          <w:rFonts w:ascii="Times New Roman" w:hAnsi="Times New Roman" w:cs="Times New Roman"/>
+          <w:sz w:val="24"/>
+          <w:szCs w:val="24"/>
+        </w:rPr>
+        <w:t>), AO is autumn olive (</w:t>
+      </w:r>
+      <w:proofErr w:type="spellStart"/>
+      <w:r>
+        <w:rPr>
+          <w:rFonts w:ascii="Times New Roman" w:hAnsi="Times New Roman" w:cs="Times New Roman"/>
+          <w:i/>
+          <w:iCs/>
+          <w:sz w:val="24"/>
+          <w:szCs w:val="24"/>
+        </w:rPr>
+        <w:t>Eleagnus</w:t>
+      </w:r>
+      <w:proofErr w:type="spellEnd"/>
+      <w:r>
+        <w:rPr>
+          <w:rFonts w:ascii="Times New Roman" w:hAnsi="Times New Roman" w:cs="Times New Roman"/>
+          <w:i/>
+          <w:iCs/>
+          <w:sz w:val="24"/>
+          <w:szCs w:val="24"/>
+        </w:rPr>
+        <w:t xml:space="preserve"> </w:t>
+      </w:r>
+      <w:proofErr w:type="spellStart"/>
+      <w:r>
+        <w:rPr>
+          <w:rFonts w:ascii="Times New Roman" w:hAnsi="Times New Roman" w:cs="Times New Roman"/>
+          <w:i/>
+          <w:iCs/>
+          <w:sz w:val="24"/>
+          <w:szCs w:val="24"/>
+        </w:rPr>
+        <w:t>umbellata</w:t>
+      </w:r>
+      <w:proofErr w:type="spellEnd"/>
+      <w:r>
+        <w:rPr>
+          <w:rFonts w:ascii="Times New Roman" w:hAnsi="Times New Roman" w:cs="Times New Roman"/>
+          <w:sz w:val="24"/>
+          <w:szCs w:val="24"/>
+        </w:rPr>
+        <w:t>), BA is Japanese barberry (</w:t>
+      </w:r>
+      <w:r>
+        <w:rPr>
+          <w:rFonts w:ascii="Times New Roman" w:hAnsi="Times New Roman" w:cs="Times New Roman"/>
+          <w:i/>
+          <w:iCs/>
+          <w:sz w:val="24"/>
+          <w:szCs w:val="24"/>
+        </w:rPr>
+        <w:t xml:space="preserve">Berberis </w:t>
+      </w:r>
+      <w:proofErr w:type="spellStart"/>
+      <w:r>
+        <w:rPr>
+          <w:rFonts w:ascii="Times New Roman" w:hAnsi="Times New Roman" w:cs="Times New Roman"/>
+          <w:i/>
+          <w:iCs/>
+          <w:sz w:val="24"/>
+          <w:szCs w:val="24"/>
+        </w:rPr>
+        <w:t>thunbergii</w:t>
+      </w:r>
+      <w:proofErr w:type="spellEnd"/>
+      <w:r>
+        <w:rPr>
+          <w:rFonts w:ascii="Times New Roman" w:hAnsi="Times New Roman" w:cs="Times New Roman"/>
+          <w:sz w:val="24"/>
+          <w:szCs w:val="24"/>
+        </w:rPr>
+        <w:t>), BU is burning bush (</w:t>
+      </w:r>
+      <w:proofErr w:type="spellStart"/>
+      <w:r>
+        <w:rPr>
+          <w:rFonts w:ascii="Times New Roman" w:hAnsi="Times New Roman" w:cs="Times New Roman"/>
+          <w:i/>
+          <w:iCs/>
+          <w:sz w:val="24"/>
+          <w:szCs w:val="24"/>
+        </w:rPr>
+        <w:t>Eunonymous</w:t>
+      </w:r>
+      <w:proofErr w:type="spellEnd"/>
+      <w:r>
+        <w:rPr>
+          <w:rFonts w:ascii="Times New Roman" w:hAnsi="Times New Roman" w:cs="Times New Roman"/>
+          <w:i/>
+          <w:iCs/>
+          <w:sz w:val="24"/>
+          <w:szCs w:val="24"/>
+        </w:rPr>
+        <w:t xml:space="preserve"> </w:t>
+      </w:r>
+      <w:proofErr w:type="spellStart"/>
+      <w:r>
+        <w:rPr>
+          <w:rFonts w:ascii="Times New Roman" w:hAnsi="Times New Roman" w:cs="Times New Roman"/>
+          <w:i/>
+          <w:iCs/>
+          <w:sz w:val="24"/>
+          <w:szCs w:val="24"/>
+        </w:rPr>
+        <w:t>alatus</w:t>
+      </w:r>
+      <w:proofErr w:type="spellEnd"/>
+      <w:r>
+        <w:rPr>
+          <w:rFonts w:ascii="Times New Roman" w:hAnsi="Times New Roman" w:cs="Times New Roman"/>
+          <w:sz w:val="24"/>
+          <w:szCs w:val="24"/>
+        </w:rPr>
+        <w:t>) and HS is Morrow’s honeysuckle (</w:t>
+      </w:r>
+      <w:r>
+        <w:rPr>
+          <w:rFonts w:ascii="Times New Roman" w:hAnsi="Times New Roman" w:cs="Times New Roman"/>
+          <w:i/>
+          <w:iCs/>
+          <w:sz w:val="24"/>
+          <w:szCs w:val="24"/>
+        </w:rPr>
+        <w:t xml:space="preserve">Lonicera </w:t>
+      </w:r>
+      <w:proofErr w:type="spellStart"/>
+      <w:r>
+        <w:rPr>
+          <w:rFonts w:ascii="Times New Roman" w:hAnsi="Times New Roman" w:cs="Times New Roman"/>
+          <w:i/>
+          <w:iCs/>
+          <w:sz w:val="24"/>
+          <w:szCs w:val="24"/>
+        </w:rPr>
+        <w:t>morowii</w:t>
+      </w:r>
+      <w:proofErr w:type="spellEnd"/>
+      <w:r>
+        <w:rPr>
+          <w:rFonts w:ascii="Times New Roman" w:hAnsi="Times New Roman" w:cs="Times New Roman"/>
+          <w:sz w:val="24"/>
+          <w:szCs w:val="24"/>
+        </w:rPr>
+        <w:t>).</w:t>
+      </w:r>
+    </w:p>
+    <w:p>
+      <w:pPr>
+        <w:rPr>
+          <w:rFonts w:ascii="Times New Roman" w:hAnsi="Times New Roman" w:cs="Times New Roman"/>
+          <w:sz w:val="24"/>
+          <w:szCs w:val="24"/>
+        </w:rPr>
+      </w:pPr>
+      <w:r>
+        <w:rPr>
+          <w:rFonts w:ascii="Times New Roman" w:hAnsi="Times New Roman" w:cs="Times New Roman"/>
+          <w:sz w:val="24"/>
+          <w:szCs w:val="24"/>
+        </w:rPr>
+        <w:br w:type="page"/>
+      </w:r>
+    </w:p>
+    <w:p>
+      <w:pPr>
+        <w:rPr>
+          <w:rFonts w:ascii="Times New Roman" w:hAnsi="Times New Roman" w:cs="Times New Roman"/>
+          <w:sz w:val="24"/>
+          <w:szCs w:val="24"/>
+        </w:rPr>
+      </w:pPr>
+      <w:r>
+        <w:rPr>
+          <w:rFonts w:ascii="Times New Roman" w:hAnsi="Times New Roman" w:cs="Times New Roman"/>
+          <w:sz w:val="24"/>
+          <w:szCs w:val="24"/>
+        </w:rPr>
+        <w:lastRenderedPageBreak/>
+        <w:t>Fig. S</w:t>
+      </w:r>
+      <w:r>
+        <w:rPr>
+          <w:rFonts w:ascii="Times New Roman" w:hAnsi="Times New Roman" w:cs="Times New Roman"/>
+          <w:sz w:val="24"/>
+          <w:szCs w:val="24"/>
+        </w:rPr>
+        <w:t>4</w:t>
+      </w:r>
+      <w:r>
+        <w:rPr>
+          <w:rFonts w:ascii="Times New Roman" w:hAnsi="Times New Roman" w:cs="Times New Roman"/>
+          <w:sz w:val="24"/>
+          <w:szCs w:val="24"/>
+        </w:rPr>
+        <w:t xml:space="preserve">. </w:t>
+      </w:r>
+      <w:r>
+        <w:rPr>
+          <w:rFonts w:ascii="Times New Roman" w:hAnsi="Times New Roman" w:cs="Times New Roman"/>
+          <w:sz w:val="24"/>
+          <w:szCs w:val="24"/>
+        </w:rPr>
+        <w:t>Arthropod biomass (total grams per branch) among the ten sampled host-plant species.</w:t>
+      </w:r>
+      <w:r>
+        <w:rPr>
+          <w:rFonts w:ascii="Times New Roman" w:hAnsi="Times New Roman" w:cs="Times New Roman"/>
+          <w:sz w:val="24"/>
+          <w:szCs w:val="24"/>
+        </w:rPr>
+        <w:t xml:space="preserve"> </w:t>
+      </w:r>
+      <w:r>
+        <w:rPr>
+          <w:rFonts w:ascii="Times New Roman" w:hAnsi="Times New Roman" w:cs="Times New Roman"/>
+          <w:sz w:val="24"/>
+          <w:szCs w:val="24"/>
+        </w:rPr>
+        <w:t xml:space="preserve">Biomass is reported as total wet mass collected from branches. </w:t>
+      </w:r>
+      <w:r>
+        <w:rPr>
+          <w:rFonts w:ascii="Times New Roman" w:hAnsi="Times New Roman" w:cs="Times New Roman"/>
+          <w:sz w:val="24"/>
+          <w:szCs w:val="24"/>
+        </w:rPr>
+        <w:t>M</w:t>
+      </w:r>
+      <w:r>
+        <w:rPr>
+          <w:rFonts w:ascii="Times New Roman" w:hAnsi="Times New Roman" w:cs="Times New Roman"/>
+          <w:sz w:val="24"/>
+          <w:szCs w:val="24"/>
+        </w:rPr>
+        <w:t>ean</w:t>
+      </w:r>
+      <w:r>
+        <w:rPr>
+          <w:rFonts w:ascii="Times New Roman" w:hAnsi="Times New Roman" w:cs="Times New Roman"/>
+          <w:sz w:val="24"/>
+          <w:szCs w:val="24"/>
+        </w:rPr>
+        <w:t xml:space="preserve"> ± SE</w:t>
+      </w:r>
+      <w:r>
+        <w:rPr>
+          <w:rFonts w:ascii="Times New Roman" w:hAnsi="Times New Roman" w:cs="Times New Roman"/>
+          <w:sz w:val="24"/>
+          <w:szCs w:val="24"/>
+        </w:rPr>
+        <w:t>M is plotted</w:t>
+      </w:r>
+      <w:r>
+        <w:rPr>
+          <w:rFonts w:ascii="Times New Roman" w:hAnsi="Times New Roman" w:cs="Times New Roman"/>
+          <w:sz w:val="24"/>
+          <w:szCs w:val="24"/>
+        </w:rPr>
+        <w:t>. Circles are native species, triangles are invasive species, see Appendix S2 overview for description of abbreviations.</w:t>
+      </w:r>
+    </w:p>
+    <w:p>
+      <w:pPr>
+        <w:rPr>
+          <w:rFonts w:ascii="Times New Roman" w:hAnsi="Times New Roman" w:cs="Times New Roman"/>
+          <w:sz w:val="24"/>
+          <w:szCs w:val="24"/>
+        </w:rPr>
+      </w:pPr>
+      <w:r>
+        <w:rPr>
+          <w:rFonts w:ascii="Times New Roman" w:hAnsi="Times New Roman" w:cs="Times New Roman"/>
+          <w:noProof/>
+          <w:sz w:val="24"/>
+          <w:szCs w:val="24"/>
+        </w:rPr>
+        <w:drawing>
+          <wp:inline distT="0" distB="0" distL="0" distR="0" wp14:anchorId="68B7DA16" wp14:editId="3D5AF20C">
+            <wp:extent cx="5934075" cy="2971800"/>
+            <wp:effectExtent l="0" t="0" r="9525" b="0"/>
+            <wp:docPr id="1306529784" name="Picture 1"/>
+            <wp:cNvGraphicFramePr>
+              <a:graphicFrameLocks xmlns:a="http://schemas.openxmlformats.org/drawingml/2006/main" noChangeAspect="1"/>
+            </wp:cNvGraphicFramePr>
+            <a:graphic xmlns:a="http://schemas.openxmlformats.org/drawingml/2006/main">
+              <a:graphicData uri="http://schemas.openxmlformats.org/drawingml/2006/picture">
+                <pic:pic xmlns:pic="http://schemas.openxmlformats.org/drawingml/2006/picture">
+                  <pic:nvPicPr>
+                    <pic:cNvPr id="0" name="Picture 1"/>
+                    <pic:cNvPicPr>
+                      <a:picLocks noChangeAspect="1" noChangeArrowheads="1"/>
+                    </pic:cNvPicPr>
+                  </pic:nvPicPr>
+                  <pic:blipFill>
+                    <a:blip r:embed="rId10" cstate="print">
+                      <a:extLst>
+                        <a:ext uri="{28A0092B-C50C-407E-A947-70E740481C1C}">
+                          <a14:useLocalDpi xmlns:a14="http://schemas.microsoft.com/office/drawing/2010/main" val="0"/>
+                        </a:ext>
+                      </a:extLst>
+                    </a:blip>
+                    <a:srcRect/>
+                    <a:stretch>
+                      <a:fillRect/>
+                    </a:stretch>
+                  </pic:blipFill>
+                  <pic:spPr bwMode="auto">
+                    <a:xfrm>
+                      <a:off x="0" y="0"/>
+                      <a:ext cx="5934075" cy="2971800"/>
+                    </a:xfrm>
+                    <a:prstGeom prst="rect">
+                      <a:avLst/>
+                    </a:prstGeom>
+                    <a:noFill/>
+                    <a:ln>
+                      <a:noFill/>
+                    </a:ln>
+                  </pic:spPr>
+                </pic:pic>
+              </a:graphicData>
+            </a:graphic>
+          </wp:inline>
+        </w:drawing>
+      </w:r>
+    </w:p>
+    <w:p>
+      <w:pPr>
+        <w:rPr>
+          <w:rFonts w:ascii="Times New Roman" w:hAnsi="Times New Roman" w:cs="Times New Roman"/>
+          <w:sz w:val="24"/>
+          <w:szCs w:val="24"/>
+        </w:rPr>
+      </w:pPr>
+      <w:r>
+        <w:rPr>
+          <w:rFonts w:ascii="Times New Roman" w:hAnsi="Times New Roman" w:cs="Times New Roman"/>
+          <w:sz w:val="24"/>
+          <w:szCs w:val="24"/>
+        </w:rPr>
+        <w:br w:type="page"/>
+      </w:r>
+    </w:p>
+    <w:p>
+      <w:pPr>
+        <w:rPr>
+          <w:rFonts w:ascii="Times New Roman" w:hAnsi="Times New Roman" w:cs="Times New Roman"/>
+          <w:sz w:val="24"/>
+          <w:szCs w:val="24"/>
+        </w:rPr>
+      </w:pPr>
+      <w:r>
+        <w:rPr>
+          <w:rFonts w:ascii="Times New Roman" w:hAnsi="Times New Roman" w:cs="Times New Roman"/>
+          <w:sz w:val="24"/>
+          <w:szCs w:val="24"/>
+        </w:rPr>
+        <w:lastRenderedPageBreak/>
+        <w:t>Fig. S</w:t>
+      </w:r>
+      <w:r>
+        <w:rPr>
+          <w:rFonts w:ascii="Times New Roman" w:hAnsi="Times New Roman" w:cs="Times New Roman"/>
+          <w:sz w:val="24"/>
+          <w:szCs w:val="24"/>
+        </w:rPr>
+        <w:t>5</w:t>
+      </w:r>
+      <w:r>
+        <w:rPr>
+          <w:rFonts w:ascii="Times New Roman" w:hAnsi="Times New Roman" w:cs="Times New Roman"/>
+          <w:sz w:val="24"/>
+          <w:szCs w:val="24"/>
+        </w:rPr>
+        <w:t>.</w:t>
+      </w:r>
+      <w:r>
+        <w:rPr>
+          <w:rFonts w:ascii="Times New Roman" w:hAnsi="Times New Roman" w:cs="Times New Roman"/>
+          <w:sz w:val="24"/>
+          <w:szCs w:val="24"/>
+        </w:rPr>
+        <w:t xml:space="preserve"> </w:t>
+      </w:r>
+      <w:r>
+        <w:rPr>
+          <w:rFonts w:ascii="Times New Roman" w:hAnsi="Times New Roman" w:cs="Times New Roman"/>
+          <w:sz w:val="24"/>
+          <w:szCs w:val="24"/>
+        </w:rPr>
+        <w:t>Effect size of bird exclusion treatment among ten sampled host-plant species</w:t>
+      </w:r>
+      <w:r>
+        <w:rPr>
+          <w:rFonts w:ascii="Times New Roman" w:hAnsi="Times New Roman" w:cs="Times New Roman"/>
+          <w:sz w:val="24"/>
+          <w:szCs w:val="24"/>
+        </w:rPr>
+        <w:t xml:space="preserve">. </w:t>
+      </w:r>
+      <w:r>
+        <w:rPr>
+          <w:rFonts w:ascii="Times New Roman" w:hAnsi="Times New Roman" w:cs="Times New Roman"/>
+          <w:sz w:val="24"/>
+          <w:szCs w:val="24"/>
+        </w:rPr>
+        <w:t xml:space="preserve">Bird exclusion effect size reported as Log-Response Ratios (LRR), in which positive values &gt; 0 indicate a significant reduction in arthropod abundance in response to bird predation. </w:t>
+      </w:r>
+      <w:r>
+        <w:rPr>
+          <w:rFonts w:ascii="Times New Roman" w:hAnsi="Times New Roman" w:cs="Times New Roman"/>
+          <w:sz w:val="24"/>
+          <w:szCs w:val="24"/>
+        </w:rPr>
+        <w:t>M</w:t>
+      </w:r>
+      <w:r>
+        <w:rPr>
+          <w:rFonts w:ascii="Times New Roman" w:hAnsi="Times New Roman" w:cs="Times New Roman"/>
+          <w:sz w:val="24"/>
+          <w:szCs w:val="24"/>
+        </w:rPr>
+        <w:t>ean</w:t>
+      </w:r>
+      <w:r>
+        <w:rPr>
+          <w:rFonts w:ascii="Times New Roman" w:hAnsi="Times New Roman" w:cs="Times New Roman"/>
+          <w:sz w:val="24"/>
+          <w:szCs w:val="24"/>
+        </w:rPr>
+        <w:t xml:space="preserve"> ± SE</w:t>
+      </w:r>
+      <w:r>
+        <w:rPr>
+          <w:rFonts w:ascii="Times New Roman" w:hAnsi="Times New Roman" w:cs="Times New Roman"/>
+          <w:sz w:val="24"/>
+          <w:szCs w:val="24"/>
+        </w:rPr>
+        <w:t>M is plotted</w:t>
+      </w:r>
+      <w:r>
+        <w:rPr>
+          <w:rFonts w:ascii="Times New Roman" w:hAnsi="Times New Roman" w:cs="Times New Roman"/>
+          <w:sz w:val="24"/>
+          <w:szCs w:val="24"/>
+        </w:rPr>
+        <w:t xml:space="preserve">. </w:t>
+      </w:r>
+      <w:r>
+        <w:rPr>
+          <w:rFonts w:ascii="Times New Roman" w:hAnsi="Times New Roman" w:cs="Times New Roman"/>
+          <w:sz w:val="24"/>
+          <w:szCs w:val="24"/>
+        </w:rPr>
+        <w:t>Circles are native species, triangles are invasive species, see Appendix S2 overview for description of abbreviations.</w:t>
+      </w:r>
+    </w:p>
+    <w:p>
+      <w:pPr>
+        <w:rPr>
+          <w:rFonts w:ascii="Times New Roman" w:hAnsi="Times New Roman" w:cs="Times New Roman"/>
+          <w:sz w:val="24"/>
+          <w:szCs w:val="24"/>
+        </w:rPr>
+      </w:pPr>
+      <w:r>
+        <w:rPr>
+          <w:rFonts w:ascii="Times New Roman" w:hAnsi="Times New Roman" w:cs="Times New Roman"/>
+          <w:noProof/>
+          <w:sz w:val="24"/>
+          <w:szCs w:val="24"/>
+        </w:rPr>
+        <w:drawing>
+          <wp:inline distT="0" distB="0" distL="0" distR="0" wp14:anchorId="24F05321" wp14:editId="0FB58B21">
+            <wp:extent cx="5934075" cy="2971800"/>
+            <wp:effectExtent l="0" t="0" r="9525" b="0"/>
+            <wp:docPr id="1552678765" name="Picture 2"/>
+            <wp:cNvGraphicFramePr>
+              <a:graphicFrameLocks xmlns:a="http://schemas.openxmlformats.org/drawingml/2006/main" noChangeAspect="1"/>
+            </wp:cNvGraphicFramePr>
+            <a:graphic xmlns:a="http://schemas.openxmlformats.org/drawingml/2006/main">
+              <a:graphicData uri="http://schemas.openxmlformats.org/drawingml/2006/picture">
+                <pic:pic xmlns:pic="http://schemas.openxmlformats.org/drawingml/2006/picture">
+                  <pic:nvPicPr>
+                    <pic:cNvPr id="0" name="Picture 2"/>
+                    <pic:cNvPicPr>
+                      <a:picLocks noChangeAspect="1" noChangeArrowheads="1"/>
+                    </pic:cNvPicPr>
+                  </pic:nvPicPr>
+                  <pic:blipFill>
+                    <a:blip r:embed="rId11" cstate="print">
+                      <a:extLst>
+                        <a:ext uri="{28A0092B-C50C-407E-A947-70E740481C1C}">
+                          <a14:useLocalDpi xmlns:a14="http://schemas.microsoft.com/office/drawing/2010/main" val="0"/>
+                        </a:ext>
+                      </a:extLst>
+                    </a:blip>
+                    <a:srcRect/>
+                    <a:stretch>
+                      <a:fillRect/>
+                    </a:stretch>
+                  </pic:blipFill>
+                  <pic:spPr bwMode="auto">
+                    <a:xfrm>
+                      <a:off x="0" y="0"/>
+                      <a:ext cx="5934075" cy="2971800"/>
+                    </a:xfrm>
+                    <a:prstGeom prst="rect">
+                      <a:avLst/>
+                    </a:prstGeom>
+                    <a:noFill/>
+                    <a:ln>
+                      <a:noFill/>
+                    </a:ln>
+                  </pic:spPr>
+                </pic:pic>
+              </a:graphicData>
+            </a:graphic>
+          </wp:inline>
+        </w:drawing>
+      </w:r>
+    </w:p>
+    <w:p>
+      <w:pPr>
+        <w:rPr>
+          <w:rFonts w:ascii="Times New Roman" w:hAnsi="Times New Roman" w:cs="Times New Roman"/>
+          <w:sz w:val="24"/>
+          <w:szCs w:val="24"/>
+        </w:rPr>
+      </w:pPr>
+      <w:r>
+        <w:rPr>
+          <w:rFonts w:ascii="Times New Roman" w:hAnsi="Times New Roman" w:cs="Times New Roman"/>
+          <w:sz w:val="24"/>
+          <w:szCs w:val="24"/>
+        </w:rPr>
+        <w:br w:type="page"/>
+      </w:r>
+    </w:p>
+    <w:p>
+      <w:pPr>
+        <w:rPr>
+          <w:rFonts w:ascii="Times New Roman" w:hAnsi="Times New Roman" w:cs="Times New Roman"/>
+          <w:sz w:val="24"/>
+          <w:szCs w:val="24"/>
+        </w:rPr>
+      </w:pPr>
+      <w:r>
+        <w:rPr>
+          <w:rFonts w:ascii="Times New Roman" w:hAnsi="Times New Roman" w:cs="Times New Roman"/>
+          <w:sz w:val="24"/>
+          <w:szCs w:val="24"/>
+        </w:rPr>
+        <w:lastRenderedPageBreak/>
+        <w:t xml:space="preserve">Fig S6. </w:t>
+      </w:r>
+      <w:r>
+        <w:rPr>
+          <w:rFonts w:ascii="Times New Roman" w:hAnsi="Times New Roman" w:cs="Times New Roman"/>
+          <w:sz w:val="24"/>
+          <w:szCs w:val="24"/>
+        </w:rPr>
+        <w:t xml:space="preserve">Effects of bird-bag exclusion treatment under the context of native versus non-native host-plant groups. Points with lines connecting them are significantly different from each other if they have different letters (Scheffe’s test for pairwise comparisons were completed for each of the eight sub-panels). Each panel indicates the response of a single taxonomic group and changes in Mean ± SEM abundance: </w:t>
+      </w:r>
+      <w:r>
+        <w:rPr>
+          <w:rFonts w:ascii="Times New Roman" w:hAnsi="Times New Roman" w:cs="Times New Roman"/>
+          <w:sz w:val="24"/>
+          <w:szCs w:val="24"/>
+        </w:rPr>
+        <w:t>S6</w:t>
+      </w:r>
+      <w:r>
+        <w:rPr>
+          <w:rFonts w:ascii="Times New Roman" w:hAnsi="Times New Roman" w:cs="Times New Roman"/>
+          <w:sz w:val="24"/>
+          <w:szCs w:val="24"/>
+        </w:rPr>
+        <w:t xml:space="preserve">a. Araneae (true spiders), </w:t>
+      </w:r>
+      <w:r>
+        <w:rPr>
+          <w:rFonts w:ascii="Times New Roman" w:hAnsi="Times New Roman" w:cs="Times New Roman"/>
+          <w:sz w:val="24"/>
+          <w:szCs w:val="24"/>
+        </w:rPr>
+        <w:t>S6</w:t>
+      </w:r>
+      <w:r>
+        <w:rPr>
+          <w:rFonts w:ascii="Times New Roman" w:hAnsi="Times New Roman" w:cs="Times New Roman"/>
+          <w:sz w:val="24"/>
+          <w:szCs w:val="24"/>
+        </w:rPr>
+        <w:t xml:space="preserve">b. Hemiptera (herbivorous true bug families), </w:t>
+      </w:r>
+      <w:r>
+        <w:rPr>
+          <w:rFonts w:ascii="Times New Roman" w:hAnsi="Times New Roman" w:cs="Times New Roman"/>
+          <w:sz w:val="24"/>
+          <w:szCs w:val="24"/>
+        </w:rPr>
+        <w:t>S6</w:t>
+      </w:r>
+      <w:r>
+        <w:rPr>
+          <w:rFonts w:ascii="Times New Roman" w:hAnsi="Times New Roman" w:cs="Times New Roman"/>
+          <w:sz w:val="24"/>
+          <w:szCs w:val="24"/>
+        </w:rPr>
+        <w:t xml:space="preserve">c. Lepidoptera (caterpillars), and </w:t>
+      </w:r>
+      <w:r>
+        <w:rPr>
+          <w:rFonts w:ascii="Times New Roman" w:hAnsi="Times New Roman" w:cs="Times New Roman"/>
+          <w:sz w:val="24"/>
+          <w:szCs w:val="24"/>
+        </w:rPr>
+        <w:t>S6</w:t>
+      </w:r>
+      <w:r>
+        <w:rPr>
+          <w:rFonts w:ascii="Times New Roman" w:hAnsi="Times New Roman" w:cs="Times New Roman"/>
+          <w:sz w:val="24"/>
+          <w:szCs w:val="24"/>
+        </w:rPr>
+        <w:t>d. Orthoptera (tree crickets and katydids).</w:t>
+      </w:r>
+    </w:p>
+    <w:p>
+      <w:pPr>
+        <w:rPr>
+          <w:rFonts w:ascii="Times New Roman" w:hAnsi="Times New Roman" w:cs="Times New Roman"/>
+          <w:sz w:val="24"/>
+          <w:szCs w:val="24"/>
+        </w:rPr>
+      </w:pPr>
+      <w:r>
+        <w:rPr>
+          <w:rFonts w:ascii="Times New Roman" w:hAnsi="Times New Roman" w:cs="Times New Roman"/>
+          <w:noProof/>
+          <w:sz w:val="24"/>
+          <w:szCs w:val="24"/>
+        </w:rPr>
+        <w:drawing>
+          <wp:inline distT="0" distB="0" distL="0" distR="0" wp14:anchorId="301721B6" wp14:editId="08EC6071">
+            <wp:extent cx="5486400" cy="4572000"/>
+            <wp:effectExtent l="0" t="0" r="0" b="0"/>
+            <wp:docPr id="228660737" name="Picture 3"/>
+            <wp:cNvGraphicFramePr>
+              <a:graphicFrameLocks xmlns:a="http://schemas.openxmlformats.org/drawingml/2006/main" noChangeAspect="1"/>
+            </wp:cNvGraphicFramePr>
+            <a:graphic xmlns:a="http://schemas.openxmlformats.org/drawingml/2006/main">
+              <a:graphicData uri="http://schemas.openxmlformats.org/drawingml/2006/picture">
+                <pic:pic xmlns:pic="http://schemas.openxmlformats.org/drawingml/2006/picture">
+                  <pic:nvPicPr>
+                    <pic:cNvPr id="0" name="Picture 3"/>
+                    <pic:cNvPicPr>
+                      <a:picLocks noChangeAspect="1" noChangeArrowheads="1"/>
+                    </pic:cNvPicPr>
+                  </pic:nvPicPr>
+                  <pic:blipFill>
+                    <a:blip r:embed="rId12" cstate="print">
+                      <a:extLst>
+                        <a:ext uri="{28A0092B-C50C-407E-A947-70E740481C1C}">
+                          <a14:useLocalDpi xmlns:a14="http://schemas.microsoft.com/office/drawing/2010/main" val="0"/>
+                        </a:ext>
+                      </a:extLst>
+                    </a:blip>
+                    <a:srcRect/>
+                    <a:stretch>
+                      <a:fillRect/>
+                    </a:stretch>
+                  </pic:blipFill>
+                  <pic:spPr bwMode="auto">
+                    <a:xfrm>
+                      <a:off x="0" y="0"/>
+                      <a:ext cx="5486400" cy="4572000"/>
+                    </a:xfrm>
+                    <a:prstGeom prst="rect">
+                      <a:avLst/>
+                    </a:prstGeom>
+                    <a:noFill/>
+                    <a:ln>
+                      <a:noFill/>
+                    </a:ln>
+                  </pic:spPr>
+                </pic:pic>
+              </a:graphicData>
+            </a:graphic>
+          </wp:inline>
+        </w:drawing>
+      </w:r>
+    </w:p>
+    <w:p>
+      <w:pPr>
+        <w:rPr>
+          <w:rFonts w:ascii="Times New Roman" w:hAnsi="Times New Roman" w:cs="Times New Roman"/>
+          <w:sz w:val="24"/>
+          <w:szCs w:val="24"/>
+        </w:rPr>
+      </w:pPr>
+      <w:r>
+        <w:rPr>
+          <w:rFonts w:ascii="Times New Roman" w:hAnsi="Times New Roman" w:cs="Times New Roman"/>
+          <w:sz w:val="24"/>
+          <w:szCs w:val="24"/>
+        </w:rPr>
+        <w:br w:type="page"/>
+      </w:r>
+    </w:p>
+    <w:p>
+      <w:pPr>
+        <w:rPr>
+          <w:rFonts w:ascii="Times New Roman" w:hAnsi="Times New Roman" w:cs="Times New Roman"/>
+          <w:sz w:val="24"/>
+          <w:szCs w:val="24"/>
+        </w:rPr>
+      </w:pPr>
+      <w:r>
+        <w:rPr>
+          <w:rFonts w:ascii="Times New Roman" w:hAnsi="Times New Roman" w:cs="Times New Roman"/>
+          <w:sz w:val="24"/>
+          <w:szCs w:val="24"/>
+        </w:rPr>
+        <w:lastRenderedPageBreak/>
+        <w:t xml:space="preserve">Fig S7. </w:t>
+      </w:r>
+      <w:r>
+        <w:rPr>
+          <w:rFonts w:ascii="Times New Roman" w:hAnsi="Times New Roman" w:cs="Times New Roman"/>
+          <w:sz w:val="24"/>
+          <w:szCs w:val="24"/>
+        </w:rPr>
+        <w:t>Total % nitrogen for insect herbivores</w:t>
+      </w:r>
+      <w:r>
+        <w:rPr>
+          <w:rFonts w:ascii="Times New Roman" w:hAnsi="Times New Roman" w:cs="Times New Roman"/>
+          <w:sz w:val="24"/>
+          <w:szCs w:val="24"/>
+        </w:rPr>
+        <w:t xml:space="preserve"> </w:t>
+      </w:r>
+      <w:r>
+        <w:rPr>
+          <w:rFonts w:ascii="Times New Roman" w:hAnsi="Times New Roman" w:cs="Times New Roman"/>
+          <w:sz w:val="24"/>
+          <w:szCs w:val="24"/>
+        </w:rPr>
+        <w:t>among ten host-plant species</w:t>
+      </w:r>
+      <w:r>
+        <w:rPr>
+          <w:rFonts w:ascii="Times New Roman" w:hAnsi="Times New Roman" w:cs="Times New Roman"/>
+          <w:sz w:val="24"/>
+          <w:szCs w:val="24"/>
+        </w:rPr>
+        <w:t xml:space="preserve">. </w:t>
+      </w:r>
+      <w:r>
+        <w:rPr>
+          <w:rFonts w:ascii="Times New Roman" w:hAnsi="Times New Roman" w:cs="Times New Roman"/>
+          <w:sz w:val="24"/>
+          <w:szCs w:val="24"/>
+        </w:rPr>
+        <w:t xml:space="preserve">Nitrogen content is measured as the total molecular mass of elemental nitrogen relative to total mass of a single sample from an experimental host-plant branch. Only bagged branches were included in </w:t>
+      </w:r>
+      <w:r>
+        <w:rPr>
+          <w:rFonts w:ascii="Times New Roman" w:hAnsi="Times New Roman" w:cs="Times New Roman"/>
+          <w:sz w:val="24"/>
+          <w:szCs w:val="24"/>
+        </w:rPr>
+        <w:t>analysis, mean</w:t>
+      </w:r>
+      <w:r>
+        <w:rPr>
+          <w:rFonts w:ascii="Times New Roman" w:hAnsi="Times New Roman" w:cs="Times New Roman"/>
+          <w:sz w:val="24"/>
+          <w:szCs w:val="24"/>
+        </w:rPr>
+        <w:t xml:space="preserve"> ± SE</w:t>
+      </w:r>
+      <w:r>
+        <w:rPr>
+          <w:rFonts w:ascii="Times New Roman" w:hAnsi="Times New Roman" w:cs="Times New Roman"/>
+          <w:sz w:val="24"/>
+          <w:szCs w:val="24"/>
+        </w:rPr>
+        <w:t>M is plotted</w:t>
+      </w:r>
+      <w:r>
+        <w:rPr>
+          <w:rFonts w:ascii="Times New Roman" w:hAnsi="Times New Roman" w:cs="Times New Roman"/>
+          <w:sz w:val="24"/>
+          <w:szCs w:val="24"/>
+        </w:rPr>
+        <w:t xml:space="preserve">. </w:t>
+      </w:r>
+      <w:r>
+        <w:rPr>
+          <w:rFonts w:ascii="Times New Roman" w:hAnsi="Times New Roman" w:cs="Times New Roman"/>
+          <w:sz w:val="24"/>
+          <w:szCs w:val="24"/>
+        </w:rPr>
+        <w:t>Circles are native species, triangles are invasive species, see Appendix S2 overview for description of abbreviations.</w:t>
+      </w:r>
+    </w:p>
+    <w:p>
+      <w:pPr>
+        <w:rPr>
+          <w:rFonts w:ascii="Times New Roman" w:hAnsi="Times New Roman" w:cs="Times New Roman"/>
+          <w:sz w:val="24"/>
+          <w:szCs w:val="24"/>
+        </w:rPr>
+      </w:pPr>
+      <w:r>
+        <w:rPr>
+          <w:rFonts w:ascii="Times New Roman" w:hAnsi="Times New Roman" w:cs="Times New Roman"/>
+          <w:noProof/>
+          <w:sz w:val="24"/>
+          <w:szCs w:val="24"/>
+        </w:rPr>
+        <w:drawing>
+          <wp:inline distT="0" distB="0" distL="0" distR="0" wp14:anchorId="07EB1174" wp14:editId="12B7A3D1">
+            <wp:extent cx="5934075" cy="2971800"/>
+            <wp:effectExtent l="0" t="0" r="9525" b="0"/>
+            <wp:docPr id="1668905458" name="Picture 4"/>
+            <wp:cNvGraphicFramePr>
+              <a:graphicFrameLocks xmlns:a="http://schemas.openxmlformats.org/drawingml/2006/main" noChangeAspect="1"/>
+            </wp:cNvGraphicFramePr>
+            <a:graphic xmlns:a="http://schemas.openxmlformats.org/drawingml/2006/main">
+              <a:graphicData uri="http://schemas.openxmlformats.org/drawingml/2006/picture">
+                <pic:pic xmlns:pic="http://schemas.openxmlformats.org/drawingml/2006/picture">
+                  <pic:nvPicPr>
+                    <pic:cNvPr id="0" name="Picture 4"/>
+                    <pic:cNvPicPr>
+                      <a:picLocks noChangeAspect="1" noChangeArrowheads="1"/>
+                    </pic:cNvPicPr>
+                  </pic:nvPicPr>
+                  <pic:blipFill>
+                    <a:blip r:embed="rId13" cstate="print">
+                      <a:extLst>
+                        <a:ext uri="{28A0092B-C50C-407E-A947-70E740481C1C}">
+                          <a14:useLocalDpi xmlns:a14="http://schemas.microsoft.com/office/drawing/2010/main" val="0"/>
+                        </a:ext>
+                      </a:extLst>
+                    </a:blip>
+                    <a:srcRect/>
+                    <a:stretch>
+                      <a:fillRect/>
+                    </a:stretch>
+                  </pic:blipFill>
+                  <pic:spPr bwMode="auto">
+                    <a:xfrm>
+                      <a:off x="0" y="0"/>
+                      <a:ext cx="5934075" cy="2971800"/>
+                    </a:xfrm>
+                    <a:prstGeom prst="rect">
+                      <a:avLst/>
+                    </a:prstGeom>
+                    <a:noFill/>
+                    <a:ln>
+                      <a:noFill/>
+                    </a:ln>
+                  </pic:spPr>
+                </pic:pic>
+              </a:graphicData>
+            </a:graphic>
+          </wp:inline>
+        </w:drawing>
+      </w:r>
+    </w:p>
+    <w:p>
+      <w:pPr>
+        <w:rPr>
+          <w:rFonts w:ascii="Times New Roman" w:hAnsi="Times New Roman" w:cs="Times New Roman"/>
+          <w:sz w:val="24"/>
+          <w:szCs w:val="24"/>
+        </w:rPr>
+      </w:pPr>
+      <w:r>
+        <w:rPr>
+          <w:rFonts w:ascii="Times New Roman" w:hAnsi="Times New Roman" w:cs="Times New Roman"/>
+          <w:sz w:val="24"/>
+          <w:szCs w:val="24"/>
+        </w:rPr>
+        <w:br w:type="page"/>
+      </w:r>
+    </w:p>
+    <w:p>
+      <w:pPr>
+        <w:rPr>
+          <w:rFonts w:ascii="Times New Roman" w:hAnsi="Times New Roman" w:cs="Times New Roman"/>
+          <w:sz w:val="24"/>
+          <w:szCs w:val="24"/>
+        </w:rPr>
+      </w:pPr>
+      <w:r>
+        <w:rPr>
+          <w:rFonts w:ascii="Times New Roman" w:hAnsi="Times New Roman" w:cs="Times New Roman"/>
+          <w:sz w:val="24"/>
+          <w:szCs w:val="24"/>
+        </w:rPr>
+        <w:lastRenderedPageBreak/>
+        <w:t>Fig. S8</w:t>
+      </w:r>
+      <w:r>
+        <w:rPr>
+          <w:rFonts w:ascii="Times New Roman" w:hAnsi="Times New Roman" w:cs="Times New Roman"/>
+          <w:sz w:val="24"/>
+          <w:szCs w:val="24"/>
+        </w:rPr>
+        <w:t xml:space="preserve">. </w:t>
+      </w:r>
+      <w:r>
+        <w:rPr>
+          <w:rFonts w:ascii="Times New Roman" w:hAnsi="Times New Roman" w:cs="Times New Roman"/>
+          <w:sz w:val="24"/>
+          <w:szCs w:val="24"/>
+        </w:rPr>
+        <w:t xml:space="preserve">Total % nitrogen for </w:t>
+      </w:r>
+      <w:r>
+        <w:rPr>
+          <w:rFonts w:ascii="Times New Roman" w:hAnsi="Times New Roman" w:cs="Times New Roman"/>
+          <w:sz w:val="24"/>
+          <w:szCs w:val="24"/>
+        </w:rPr>
+        <w:t>true spiders</w:t>
+      </w:r>
+      <w:r>
+        <w:rPr>
+          <w:rFonts w:ascii="Times New Roman" w:hAnsi="Times New Roman" w:cs="Times New Roman"/>
+          <w:sz w:val="24"/>
+          <w:szCs w:val="24"/>
+        </w:rPr>
+        <w:t xml:space="preserve"> among ten host-plant species. Nitrogen content is measured as the total molecular mass of elemental nitrogen relative to total mass of a single sample from an experimental host-plant branch. Only bagged branches were included in analysis, mean</w:t>
+      </w:r>
+      <w:r>
+        <w:rPr>
+          <w:rFonts w:ascii="Times New Roman" w:hAnsi="Times New Roman" w:cs="Times New Roman"/>
+          <w:sz w:val="24"/>
+          <w:szCs w:val="24"/>
+        </w:rPr>
+        <w:t xml:space="preserve"> ± SE</w:t>
+      </w:r>
+      <w:r>
+        <w:rPr>
+          <w:rFonts w:ascii="Times New Roman" w:hAnsi="Times New Roman" w:cs="Times New Roman"/>
+          <w:sz w:val="24"/>
+          <w:szCs w:val="24"/>
+        </w:rPr>
+        <w:t>M is plotted. Circles are native species, triangles are invasive species, see Appendix S2 overview for description of abbreviations.</w:t>
+      </w:r>
+    </w:p>
+    <w:p>
+      <w:pPr>
+        <w:rPr>
+          <w:rFonts w:ascii="Times New Roman" w:hAnsi="Times New Roman" w:cs="Times New Roman"/>
+          <w:sz w:val="24"/>
+          <w:szCs w:val="24"/>
+        </w:rPr>
+      </w:pPr>
+      <w:r>
+        <w:rPr>
+          <w:rFonts w:ascii="Times New Roman" w:hAnsi="Times New Roman" w:cs="Times New Roman"/>
+          <w:noProof/>
+          <w:sz w:val="24"/>
+          <w:szCs w:val="24"/>
+        </w:rPr>
+        <w:drawing>
+          <wp:inline distT="0" distB="0" distL="0" distR="0" wp14:anchorId="6E435E29" wp14:editId="4D7E29A3">
+            <wp:extent cx="5934075" cy="2971800"/>
+            <wp:effectExtent l="0" t="0" r="9525" b="0"/>
+            <wp:docPr id="1640770694" name="Picture 5"/>
+            <wp:cNvGraphicFramePr>
+              <a:graphicFrameLocks xmlns:a="http://schemas.openxmlformats.org/drawingml/2006/main" noChangeAspect="1"/>
+            </wp:cNvGraphicFramePr>
+            <a:graphic xmlns:a="http://schemas.openxmlformats.org/drawingml/2006/main">
+              <a:graphicData uri="http://schemas.openxmlformats.org/drawingml/2006/picture">
+                <pic:pic xmlns:pic="http://schemas.openxmlformats.org/drawingml/2006/picture">
+                  <pic:nvPicPr>
+                    <pic:cNvPr id="0" name="Picture 5"/>
+                    <pic:cNvPicPr>
+                      <a:picLocks noChangeAspect="1" noChangeArrowheads="1"/>
+                    </pic:cNvPicPr>
+                  </pic:nvPicPr>
+                  <pic:blipFill>
+                    <a:blip r:embed="rId14" cstate="print">
+                      <a:extLst>
+                        <a:ext uri="{28A0092B-C50C-407E-A947-70E740481C1C}">
+                          <a14:useLocalDpi xmlns:a14="http://schemas.microsoft.com/office/drawing/2010/main" val="0"/>
+                        </a:ext>
+                      </a:extLst>
+                    </a:blip>
+                    <a:srcRect/>
+                    <a:stretch>
+                      <a:fillRect/>
+                    </a:stretch>
+                  </pic:blipFill>
+                  <pic:spPr bwMode="auto">
+                    <a:xfrm>
+                      <a:off x="0" y="0"/>
+                      <a:ext cx="5934075" cy="2971800"/>
+                    </a:xfrm>
+                    <a:prstGeom prst="rect">
+                      <a:avLst/>
+                    </a:prstGeom>
+                    <a:noFill/>
+                    <a:ln>
+                      <a:noFill/>
+                    </a:ln>
+                  </pic:spPr>
+                </pic:pic>
+              </a:graphicData>
+            </a:graphic>
+          </wp:inline>
+        </w:drawing>
+      </w:r>
     </w:p>
     <w:sectPr>
       <w:pgSz w:w="12240" w:h="15840"/>

</xml_diff>